<commit_message>
Pierwszy etap: Wizja i słownik
</commit_message>
<xml_diff>
--- a/Etap1_PO.docx
+++ b/Etap1_PO.docx
@@ -2866,7 +2866,7 @@
               <w:rPr>
                 <w:lang w:val="pl-PL"/>
               </w:rPr>
-              <w:t>Przeglądanie katalogu</w:t>
+              <w:t>Płatność za pobraniem</w:t>
             </w:r>
           </w:p>
         </w:tc>
@@ -2906,13 +2906,7 @@
               <w:rPr>
                 <w:lang w:val="pl-PL"/>
               </w:rPr>
-              <w:t xml:space="preserve">Umożliwienie przeglądania katalogu </w:t>
-            </w:r>
-            <w:r>
-              <w:rPr>
-                <w:lang w:val="pl-PL"/>
-              </w:rPr>
-              <w:t>przez użytkowników</w:t>
+              <w:t>Umożliwienie płatności przy odbiorze zamówienia</w:t>
             </w:r>
           </w:p>
         </w:tc>
@@ -2954,7 +2948,7 @@
               <w:rPr>
                 <w:lang w:val="pl-PL"/>
               </w:rPr>
-              <w:t>Składanie zamówień</w:t>
+              <w:t>Przeglądanie katalogu</w:t>
             </w:r>
           </w:p>
         </w:tc>
@@ -2994,7 +2988,13 @@
               <w:rPr>
                 <w:lang w:val="pl-PL"/>
               </w:rPr>
-              <w:t>Umożliwienie dokonania zakupów online przez klienta</w:t>
+              <w:t xml:space="preserve">Umożliwienie przeglądania katalogu </w:t>
+            </w:r>
+            <w:r>
+              <w:rPr>
+                <w:lang w:val="pl-PL"/>
+              </w:rPr>
+              <w:t>przez użytkowników</w:t>
             </w:r>
           </w:p>
         </w:tc>
@@ -3036,7 +3036,7 @@
               <w:rPr>
                 <w:lang w:val="pl-PL"/>
               </w:rPr>
-              <w:t>Składanie reklamacji</w:t>
+              <w:t>Składanie zamówień</w:t>
             </w:r>
           </w:p>
         </w:tc>
@@ -3076,7 +3076,7 @@
               <w:rPr>
                 <w:lang w:val="pl-PL"/>
               </w:rPr>
-              <w:t>Umożliwienie zwrócenia produktu</w:t>
+              <w:t>Umożliwienie dokonania zakupów online przez klienta</w:t>
             </w:r>
           </w:p>
         </w:tc>
@@ -3118,7 +3118,7 @@
               <w:rPr>
                 <w:lang w:val="pl-PL"/>
               </w:rPr>
-              <w:t>Dostawa</w:t>
+              <w:t>Składanie reklamacji</w:t>
             </w:r>
           </w:p>
         </w:tc>
@@ -3158,7 +3158,7 @@
               <w:rPr>
                 <w:lang w:val="pl-PL"/>
               </w:rPr>
-              <w:t>Umożliwienie wybrania sposobu dostawy zamówienia</w:t>
+              <w:t>Umożliwienie zwrócenia produktu</w:t>
             </w:r>
           </w:p>
         </w:tc>
@@ -3200,7 +3200,7 @@
               <w:rPr>
                 <w:lang w:val="pl-PL"/>
               </w:rPr>
-              <w:t>Program lojalnościowy</w:t>
+              <w:t>Dostawa</w:t>
             </w:r>
           </w:p>
         </w:tc>
@@ -3220,7 +3220,7 @@
               <w:rPr>
                 <w:lang w:val="pl-PL"/>
               </w:rPr>
-              <w:t>Średni</w:t>
+              <w:t>Wysoki</w:t>
             </w:r>
           </w:p>
         </w:tc>
@@ -3240,19 +3240,7 @@
               <w:rPr>
                 <w:lang w:val="pl-PL"/>
               </w:rPr>
-              <w:t xml:space="preserve">Zbieranie punktów przez klientów </w:t>
-            </w:r>
-            <w:r>
-              <w:rPr>
-                <w:lang w:val="pl-PL"/>
-              </w:rPr>
-              <w:t>po złożeniu zamówienia. Punkty przekładają się na zniżkę przy kolejnych zakupach</w:t>
-            </w:r>
-            <w:r>
-              <w:rPr>
-                <w:lang w:val="pl-PL"/>
-              </w:rPr>
-              <w:t>.</w:t>
+              <w:t>Umożliwienie wybrania sposobu dostawy zamówienia</w:t>
             </w:r>
           </w:p>
         </w:tc>
@@ -3272,7 +3260,7 @@
               <w:rPr>
                 <w:lang w:val="pl-PL"/>
               </w:rPr>
-              <w:t>2</w:t>
+              <w:t>1</w:t>
             </w:r>
           </w:p>
         </w:tc>
@@ -3294,7 +3282,7 @@
               <w:rPr>
                 <w:lang w:val="pl-PL"/>
               </w:rPr>
-              <w:t>Dodawanie pozycji do ulubionych</w:t>
+              <w:t>Program lojalnościowy</w:t>
             </w:r>
           </w:p>
         </w:tc>
@@ -3334,7 +3322,19 @@
               <w:rPr>
                 <w:lang w:val="pl-PL"/>
               </w:rPr>
-              <w:t>Umożliwienie zapisania produktu w ulubionych</w:t>
+              <w:t xml:space="preserve">Zbieranie punktów przez klientów </w:t>
+            </w:r>
+            <w:r>
+              <w:rPr>
+                <w:lang w:val="pl-PL"/>
+              </w:rPr>
+              <w:t>po złożeniu zamówienia. Punkty przekładają się na zniżkę przy kolejnych zakupach</w:t>
+            </w:r>
+            <w:r>
+              <w:rPr>
+                <w:lang w:val="pl-PL"/>
+              </w:rPr>
+              <w:t>.</w:t>
             </w:r>
           </w:p>
         </w:tc>
@@ -3376,7 +3376,7 @@
               <w:rPr>
                 <w:lang w:val="pl-PL"/>
               </w:rPr>
-              <w:t>Rejestracja</w:t>
+              <w:t>Dodawanie pozycji do ulubionych</w:t>
             </w:r>
           </w:p>
         </w:tc>
@@ -3396,7 +3396,7 @@
               <w:rPr>
                 <w:lang w:val="pl-PL"/>
               </w:rPr>
-              <w:t>Wysoki</w:t>
+              <w:t>Średni</w:t>
             </w:r>
           </w:p>
         </w:tc>
@@ -3416,13 +3416,7 @@
               <w:rPr>
                 <w:lang w:val="pl-PL"/>
               </w:rPr>
-              <w:t xml:space="preserve">Umożliwienie </w:t>
-            </w:r>
-            <w:r>
-              <w:rPr>
-                <w:lang w:val="pl-PL"/>
-              </w:rPr>
-              <w:t>założenia konta w systemie</w:t>
+              <w:t>Umożliwienie zapisania produktu w ulubionych</w:t>
             </w:r>
           </w:p>
         </w:tc>
@@ -3442,7 +3436,7 @@
               <w:rPr>
                 <w:lang w:val="pl-PL"/>
               </w:rPr>
-              <w:t>1</w:t>
+              <w:t>2</w:t>
             </w:r>
           </w:p>
         </w:tc>
@@ -3465,6 +3459,94 @@
                 <w:lang w:val="pl-PL"/>
               </w:rPr>
               <w:lastRenderedPageBreak/>
+              <w:t>Rejestracja</w:t>
+            </w:r>
+          </w:p>
+        </w:tc>
+        <w:tc>
+          <w:tcPr>
+            <w:tcW w:w="1275" w:type="dxa"/>
+          </w:tcPr>
+          <w:p>
+            <w:pPr>
+              <w:pStyle w:val="Tekstpodstawowy"/>
+              <w:ind w:left="0"/>
+              <w:rPr>
+                <w:lang w:val="pl-PL"/>
+              </w:rPr>
+            </w:pPr>
+            <w:r>
+              <w:rPr>
+                <w:lang w:val="pl-PL"/>
+              </w:rPr>
+              <w:t>Wysoki</w:t>
+            </w:r>
+          </w:p>
+        </w:tc>
+        <w:tc>
+          <w:tcPr>
+            <w:tcW w:w="1611" w:type="dxa"/>
+          </w:tcPr>
+          <w:p>
+            <w:pPr>
+              <w:pStyle w:val="Tekstpodstawowy"/>
+              <w:ind w:left="0"/>
+              <w:rPr>
+                <w:lang w:val="pl-PL"/>
+              </w:rPr>
+            </w:pPr>
+            <w:r>
+              <w:rPr>
+                <w:lang w:val="pl-PL"/>
+              </w:rPr>
+              <w:t xml:space="preserve">Umożliwienie </w:t>
+            </w:r>
+            <w:r>
+              <w:rPr>
+                <w:lang w:val="pl-PL"/>
+              </w:rPr>
+              <w:t>założenia konta w systemie</w:t>
+            </w:r>
+          </w:p>
+        </w:tc>
+        <w:tc>
+          <w:tcPr>
+            <w:tcW w:w="2430" w:type="dxa"/>
+          </w:tcPr>
+          <w:p>
+            <w:pPr>
+              <w:pStyle w:val="Tekstpodstawowy"/>
+              <w:ind w:left="0"/>
+              <w:rPr>
+                <w:lang w:val="pl-PL"/>
+              </w:rPr>
+            </w:pPr>
+            <w:r>
+              <w:rPr>
+                <w:lang w:val="pl-PL"/>
+              </w:rPr>
+              <w:t>1</w:t>
+            </w:r>
+          </w:p>
+        </w:tc>
+      </w:tr>
+      <w:tr>
+        <w:tc>
+          <w:tcPr>
+            <w:tcW w:w="2802" w:type="dxa"/>
+          </w:tcPr>
+          <w:p>
+            <w:pPr>
+              <w:pStyle w:val="Tekstpodstawowy"/>
+              <w:ind w:left="0"/>
+              <w:rPr>
+                <w:lang w:val="pl-PL"/>
+              </w:rPr>
+            </w:pPr>
+            <w:r>
+              <w:rPr>
+                <w:lang w:val="pl-PL"/>
+              </w:rPr>
               <w:t>Logowanie</w:t>
             </w:r>
           </w:p>
@@ -5953,6 +6035,7 @@
     <w:lsdException w:name="HTML Sample" w:semiHidden="1" w:unhideWhenUsed="1"/>
     <w:lsdException w:name="HTML Typewriter" w:semiHidden="1" w:unhideWhenUsed="1"/>
     <w:lsdException w:name="HTML Variable" w:semiHidden="1" w:unhideWhenUsed="1"/>
+    <w:lsdException w:name="Normal Table" w:semiHidden="1" w:unhideWhenUsed="1"/>
     <w:lsdException w:name="annotation subject" w:semiHidden="1" w:unhideWhenUsed="1"/>
     <w:lsdException w:name="No List" w:semiHidden="1" w:unhideWhenUsed="1"/>
     <w:lsdException w:name="Outline List 1" w:semiHidden="1" w:unhideWhenUsed="1"/>
@@ -5995,8 +6078,11 @@
     <w:lsdException w:name="Table Contemporary" w:semiHidden="1" w:unhideWhenUsed="1"/>
     <w:lsdException w:name="Table Elegant" w:semiHidden="1" w:unhideWhenUsed="1"/>
     <w:lsdException w:name="Table Professional" w:semiHidden="1" w:unhideWhenUsed="1"/>
+    <w:lsdException w:name="Table Subtle 1" w:semiHidden="1" w:unhideWhenUsed="1"/>
     <w:lsdException w:name="Table Subtle 2" w:semiHidden="1" w:unhideWhenUsed="1"/>
     <w:lsdException w:name="Table Web 1" w:semiHidden="1" w:unhideWhenUsed="1"/>
+    <w:lsdException w:name="Table Web 2" w:semiHidden="1" w:unhideWhenUsed="1"/>
+    <w:lsdException w:name="Table Web 3" w:semiHidden="1" w:unhideWhenUsed="1"/>
     <w:lsdException w:name="Balloon Text" w:semiHidden="1" w:unhideWhenUsed="1"/>
     <w:lsdException w:name="Table Grid" w:uiPriority="59"/>
     <w:lsdException w:name="Table Theme" w:semiHidden="1" w:unhideWhenUsed="1"/>

</xml_diff>

<commit_message>
Diagram klas, wizja, słownik
</commit_message>
<xml_diff>
--- a/Etap1_PO.docx
+++ b/Etap1_PO.docx
@@ -361,10 +361,28 @@
       <w:pPr>
         <w:pStyle w:val="Tytu"/>
       </w:pPr>
+      <w:proofErr w:type="spellStart"/>
       <w:r>
         <w:lastRenderedPageBreak/>
-        <w:t>Wizja i słownik</w:t>
-      </w:r>
+        <w:t>Wizja</w:t>
+      </w:r>
+      <w:proofErr w:type="spellEnd"/>
+      <w:r>
+        <w:t xml:space="preserve"> </w:t>
+      </w:r>
+      <w:proofErr w:type="spellStart"/>
+      <w:r>
+        <w:t>i</w:t>
+      </w:r>
+      <w:proofErr w:type="spellEnd"/>
+      <w:r>
+        <w:t xml:space="preserve"> </w:t>
+      </w:r>
+      <w:proofErr w:type="spellStart"/>
+      <w:r>
+        <w:t>słownik</w:t>
+      </w:r>
+      <w:proofErr w:type="spellEnd"/>
     </w:p>
     <w:p>
       <w:pPr>
@@ -614,9 +632,27 @@
             <w:pPr>
               <w:pStyle w:val="InfoBlue"/>
             </w:pPr>
-            <w:r>
-              <w:t>Klientów i pracowników</w:t>
-            </w:r>
+            <w:proofErr w:type="spellStart"/>
+            <w:r>
+              <w:t>Klientów</w:t>
+            </w:r>
+            <w:proofErr w:type="spellEnd"/>
+            <w:r>
+              <w:t xml:space="preserve"> </w:t>
+            </w:r>
+            <w:proofErr w:type="spellStart"/>
+            <w:r>
+              <w:t>i</w:t>
+            </w:r>
+            <w:proofErr w:type="spellEnd"/>
+            <w:r>
+              <w:t xml:space="preserve"> </w:t>
+            </w:r>
+            <w:proofErr w:type="spellStart"/>
+            <w:r>
+              <w:t>pracowników</w:t>
+            </w:r>
+            <w:proofErr w:type="spellEnd"/>
           </w:p>
         </w:tc>
       </w:tr>
@@ -662,11 +698,64 @@
             <w:pPr>
               <w:pStyle w:val="InfoBlue"/>
             </w:pPr>
+            <w:proofErr w:type="spellStart"/>
             <w:r>
               <w:t>Nie</w:t>
             </w:r>
             <w:r>
-              <w:t>zadowolenie klientów i pracowników. Rezygnacja klientów z zakupów.</w:t>
+              <w:t>zadowolenie</w:t>
+            </w:r>
+            <w:proofErr w:type="spellEnd"/>
+            <w:r>
+              <w:t xml:space="preserve"> </w:t>
+            </w:r>
+            <w:proofErr w:type="spellStart"/>
+            <w:r>
+              <w:t>klientów</w:t>
+            </w:r>
+            <w:proofErr w:type="spellEnd"/>
+            <w:r>
+              <w:t xml:space="preserve"> </w:t>
+            </w:r>
+            <w:proofErr w:type="spellStart"/>
+            <w:r>
+              <w:t>i</w:t>
+            </w:r>
+            <w:proofErr w:type="spellEnd"/>
+            <w:r>
+              <w:t xml:space="preserve"> </w:t>
+            </w:r>
+            <w:proofErr w:type="spellStart"/>
+            <w:r>
+              <w:t>pracowników</w:t>
+            </w:r>
+            <w:proofErr w:type="spellEnd"/>
+            <w:r>
+              <w:t xml:space="preserve">. </w:t>
+            </w:r>
+            <w:proofErr w:type="spellStart"/>
+            <w:r>
+              <w:t>Rezygnacja</w:t>
+            </w:r>
+            <w:proofErr w:type="spellEnd"/>
+            <w:r>
+              <w:t xml:space="preserve"> </w:t>
+            </w:r>
+            <w:proofErr w:type="spellStart"/>
+            <w:r>
+              <w:t>klientów</w:t>
+            </w:r>
+            <w:proofErr w:type="spellEnd"/>
+            <w:r>
+              <w:t xml:space="preserve"> z </w:t>
+            </w:r>
+            <w:proofErr w:type="spellStart"/>
+            <w:r>
+              <w:t>zakupów</w:t>
+            </w:r>
+            <w:proofErr w:type="spellEnd"/>
+            <w:r>
+              <w:t>.</w:t>
             </w:r>
           </w:p>
         </w:tc>
@@ -712,11 +801,21 @@
             <w:pPr>
               <w:pStyle w:val="InfoBlue"/>
             </w:pPr>
+            <w:proofErr w:type="spellStart"/>
             <w:r>
               <w:t>Umożliwienie</w:t>
             </w:r>
-            <w:r>
-              <w:t xml:space="preserve"> zakupów online.</w:t>
+            <w:proofErr w:type="spellEnd"/>
+            <w:r>
+              <w:t xml:space="preserve"> </w:t>
+            </w:r>
+            <w:proofErr w:type="spellStart"/>
+            <w:r>
+              <w:t>zakupów</w:t>
+            </w:r>
+            <w:proofErr w:type="spellEnd"/>
+            <w:r>
+              <w:t xml:space="preserve"> online.</w:t>
             </w:r>
           </w:p>
         </w:tc>
@@ -843,9 +942,27 @@
             <w:pPr>
               <w:pStyle w:val="InfoBlue"/>
             </w:pPr>
-            <w:r>
-              <w:t>Klientów i pracowników</w:t>
-            </w:r>
+            <w:proofErr w:type="spellStart"/>
+            <w:r>
+              <w:t>Klientów</w:t>
+            </w:r>
+            <w:proofErr w:type="spellEnd"/>
+            <w:r>
+              <w:t xml:space="preserve"> </w:t>
+            </w:r>
+            <w:proofErr w:type="spellStart"/>
+            <w:r>
+              <w:t>i</w:t>
+            </w:r>
+            <w:proofErr w:type="spellEnd"/>
+            <w:r>
+              <w:t xml:space="preserve"> </w:t>
+            </w:r>
+            <w:proofErr w:type="spellStart"/>
+            <w:r>
+              <w:t>pracowników</w:t>
+            </w:r>
+            <w:proofErr w:type="spellEnd"/>
           </w:p>
         </w:tc>
       </w:tr>
@@ -891,9 +1008,19 @@
             <w:pPr>
               <w:pStyle w:val="InfoBlue"/>
             </w:pPr>
-            <w:r>
-              <w:t>Niezadowolenie klientów</w:t>
-            </w:r>
+            <w:proofErr w:type="spellStart"/>
+            <w:r>
+              <w:t>Niezadowolenie</w:t>
+            </w:r>
+            <w:proofErr w:type="spellEnd"/>
+            <w:r>
+              <w:t xml:space="preserve"> </w:t>
+            </w:r>
+            <w:proofErr w:type="spellStart"/>
+            <w:r>
+              <w:t>klientów</w:t>
+            </w:r>
+            <w:proofErr w:type="spellEnd"/>
             <w:r>
               <w:t>.</w:t>
             </w:r>
@@ -941,8 +1068,21 @@
             <w:pPr>
               <w:pStyle w:val="InfoBlue"/>
             </w:pPr>
-            <w:r>
-              <w:t>Umożliwienie zakupów online.</w:t>
+            <w:proofErr w:type="spellStart"/>
+            <w:r>
+              <w:t>Umożliwienie</w:t>
+            </w:r>
+            <w:proofErr w:type="spellEnd"/>
+            <w:r>
+              <w:t xml:space="preserve"> </w:t>
+            </w:r>
+            <w:proofErr w:type="spellStart"/>
+            <w:r>
+              <w:t>zakupów</w:t>
+            </w:r>
+            <w:proofErr w:type="spellEnd"/>
+            <w:r>
+              <w:t xml:space="preserve"> online.</w:t>
             </w:r>
           </w:p>
         </w:tc>
@@ -1075,9 +1215,11 @@
             <w:pPr>
               <w:pStyle w:val="InfoBlue"/>
             </w:pPr>
+            <w:proofErr w:type="spellStart"/>
             <w:r>
               <w:t>Klientów</w:t>
             </w:r>
+            <w:proofErr w:type="spellEnd"/>
           </w:p>
         </w:tc>
       </w:tr>
@@ -1123,9 +1265,43 @@
             <w:pPr>
               <w:pStyle w:val="InfoBlue"/>
             </w:pPr>
-            <w:r>
-              <w:t>Niezadowolenie klientów z powodu zmarnowanego czasu</w:t>
-            </w:r>
+            <w:proofErr w:type="spellStart"/>
+            <w:r>
+              <w:t>Niezadowolenie</w:t>
+            </w:r>
+            <w:proofErr w:type="spellEnd"/>
+            <w:r>
+              <w:t xml:space="preserve"> </w:t>
+            </w:r>
+            <w:proofErr w:type="spellStart"/>
+            <w:r>
+              <w:t>klientów</w:t>
+            </w:r>
+            <w:proofErr w:type="spellEnd"/>
+            <w:r>
+              <w:t xml:space="preserve"> z </w:t>
+            </w:r>
+            <w:proofErr w:type="spellStart"/>
+            <w:r>
+              <w:t>powodu</w:t>
+            </w:r>
+            <w:proofErr w:type="spellEnd"/>
+            <w:r>
+              <w:t xml:space="preserve"> </w:t>
+            </w:r>
+            <w:proofErr w:type="spellStart"/>
+            <w:r>
+              <w:t>zmarnowanego</w:t>
+            </w:r>
+            <w:proofErr w:type="spellEnd"/>
+            <w:r>
+              <w:t xml:space="preserve"> </w:t>
+            </w:r>
+            <w:proofErr w:type="spellStart"/>
+            <w:r>
+              <w:t>czasu</w:t>
+            </w:r>
+            <w:proofErr w:type="spellEnd"/>
             <w:r>
               <w:t>.</w:t>
             </w:r>
@@ -1173,8 +1349,21 @@
             <w:pPr>
               <w:pStyle w:val="InfoBlue"/>
             </w:pPr>
-            <w:r>
-              <w:t>Umożliwienie zakupów online.</w:t>
+            <w:proofErr w:type="spellStart"/>
+            <w:r>
+              <w:t>Umożliwienie</w:t>
+            </w:r>
+            <w:proofErr w:type="spellEnd"/>
+            <w:r>
+              <w:t xml:space="preserve"> </w:t>
+            </w:r>
+            <w:proofErr w:type="spellStart"/>
+            <w:r>
+              <w:t>zakupów</w:t>
+            </w:r>
+            <w:proofErr w:type="spellEnd"/>
+            <w:r>
+              <w:t xml:space="preserve"> online.</w:t>
             </w:r>
           </w:p>
         </w:tc>
@@ -1248,7 +1437,21 @@
               <w:rPr>
                 <w:lang w:val="pl-PL"/>
               </w:rPr>
-              <w:t>Problem z terminalem i internetem w sklepie stacjonarnym</w:t>
+              <w:t xml:space="preserve">Problem z terminalem i </w:t>
+            </w:r>
+            <w:proofErr w:type="spellStart"/>
+            <w:r>
+              <w:rPr>
+                <w:lang w:val="pl-PL"/>
+              </w:rPr>
+              <w:t>internetem</w:t>
+            </w:r>
+            <w:proofErr w:type="spellEnd"/>
+            <w:r>
+              <w:rPr>
+                <w:lang w:val="pl-PL"/>
+              </w:rPr>
+              <w:t xml:space="preserve"> w sklepie stacjonarnym</w:t>
             </w:r>
             <w:r>
               <w:rPr>
@@ -1307,9 +1510,27 @@
             <w:pPr>
               <w:pStyle w:val="InfoBlue"/>
             </w:pPr>
-            <w:r>
-              <w:t>Klientów i pracowników</w:t>
-            </w:r>
+            <w:proofErr w:type="spellStart"/>
+            <w:r>
+              <w:t>Klientów</w:t>
+            </w:r>
+            <w:proofErr w:type="spellEnd"/>
+            <w:r>
+              <w:t xml:space="preserve"> </w:t>
+            </w:r>
+            <w:proofErr w:type="spellStart"/>
+            <w:r>
+              <w:t>i</w:t>
+            </w:r>
+            <w:proofErr w:type="spellEnd"/>
+            <w:r>
+              <w:t xml:space="preserve"> </w:t>
+            </w:r>
+            <w:proofErr w:type="spellStart"/>
+            <w:r>
+              <w:t>pracowników</w:t>
+            </w:r>
+            <w:proofErr w:type="spellEnd"/>
           </w:p>
         </w:tc>
       </w:tr>
@@ -1355,9 +1576,35 @@
             <w:pPr>
               <w:pStyle w:val="InfoBlue"/>
             </w:pPr>
-            <w:r>
-              <w:t>Brak możliwości dokonania zakupu</w:t>
-            </w:r>
+            <w:proofErr w:type="spellStart"/>
+            <w:r>
+              <w:t>Brak</w:t>
+            </w:r>
+            <w:proofErr w:type="spellEnd"/>
+            <w:r>
+              <w:t xml:space="preserve"> </w:t>
+            </w:r>
+            <w:proofErr w:type="spellStart"/>
+            <w:r>
+              <w:t>możliwości</w:t>
+            </w:r>
+            <w:proofErr w:type="spellEnd"/>
+            <w:r>
+              <w:t xml:space="preserve"> </w:t>
+            </w:r>
+            <w:proofErr w:type="spellStart"/>
+            <w:r>
+              <w:t>dokonania</w:t>
+            </w:r>
+            <w:proofErr w:type="spellEnd"/>
+            <w:r>
+              <w:t xml:space="preserve"> </w:t>
+            </w:r>
+            <w:proofErr w:type="spellStart"/>
+            <w:r>
+              <w:t>zakupu</w:t>
+            </w:r>
+            <w:proofErr w:type="spellEnd"/>
           </w:p>
         </w:tc>
       </w:tr>
@@ -1402,8 +1649,21 @@
             <w:pPr>
               <w:pStyle w:val="InfoBlue"/>
             </w:pPr>
-            <w:r>
-              <w:t>Umożliwienie zakupów online.</w:t>
+            <w:proofErr w:type="spellStart"/>
+            <w:r>
+              <w:t>Umożliwienie</w:t>
+            </w:r>
+            <w:proofErr w:type="spellEnd"/>
+            <w:r>
+              <w:t xml:space="preserve"> </w:t>
+            </w:r>
+            <w:proofErr w:type="spellStart"/>
+            <w:r>
+              <w:t>zakupów</w:t>
+            </w:r>
+            <w:proofErr w:type="spellEnd"/>
+            <w:r>
+              <w:t xml:space="preserve"> online.</w:t>
             </w:r>
           </w:p>
         </w:tc>
@@ -1565,9 +1825,43 @@
             <w:pPr>
               <w:pStyle w:val="InfoBlue"/>
             </w:pPr>
-            <w:r>
-              <w:t>Chce polepszyć sprzedaż i zysk</w:t>
-            </w:r>
+            <w:proofErr w:type="spellStart"/>
+            <w:r>
+              <w:t>Chce</w:t>
+            </w:r>
+            <w:proofErr w:type="spellEnd"/>
+            <w:r>
+              <w:t xml:space="preserve"> </w:t>
+            </w:r>
+            <w:proofErr w:type="spellStart"/>
+            <w:r>
+              <w:t>polepszyć</w:t>
+            </w:r>
+            <w:proofErr w:type="spellEnd"/>
+            <w:r>
+              <w:t xml:space="preserve"> </w:t>
+            </w:r>
+            <w:proofErr w:type="spellStart"/>
+            <w:r>
+              <w:t>sprzedaż</w:t>
+            </w:r>
+            <w:proofErr w:type="spellEnd"/>
+            <w:r>
+              <w:t xml:space="preserve"> </w:t>
+            </w:r>
+            <w:proofErr w:type="spellStart"/>
+            <w:r>
+              <w:t>i</w:t>
+            </w:r>
+            <w:proofErr w:type="spellEnd"/>
+            <w:r>
+              <w:t xml:space="preserve"> </w:t>
+            </w:r>
+            <w:proofErr w:type="spellStart"/>
+            <w:r>
+              <w:t>zysk</w:t>
+            </w:r>
+            <w:proofErr w:type="spellEnd"/>
           </w:p>
         </w:tc>
       </w:tr>
@@ -1673,9 +1967,27 @@
             <w:pPr>
               <w:pStyle w:val="InfoBlue"/>
             </w:pPr>
-            <w:r>
-              <w:t>Poprawi efektywność sprzedaży</w:t>
-            </w:r>
+            <w:proofErr w:type="spellStart"/>
+            <w:r>
+              <w:t>Poprawi</w:t>
+            </w:r>
+            <w:proofErr w:type="spellEnd"/>
+            <w:r>
+              <w:t xml:space="preserve"> </w:t>
+            </w:r>
+            <w:proofErr w:type="spellStart"/>
+            <w:r>
+              <w:t>efektywność</w:t>
+            </w:r>
+            <w:proofErr w:type="spellEnd"/>
+            <w:r>
+              <w:t xml:space="preserve"> </w:t>
+            </w:r>
+            <w:proofErr w:type="spellStart"/>
+            <w:r>
+              <w:t>sprzedaży</w:t>
+            </w:r>
+            <w:proofErr w:type="spellEnd"/>
           </w:p>
         </w:tc>
       </w:tr>
@@ -1728,14 +2040,44 @@
               <w:rPr>
                 <w:lang w:val="pl-PL"/>
               </w:rPr>
-              <w:t xml:space="preserve">Empik, TaniaKsiążka, Świat Książki, Gandalf, </w:t>
-            </w:r>
+              <w:t xml:space="preserve">Empik, </w:t>
+            </w:r>
+            <w:proofErr w:type="spellStart"/>
+            <w:r>
+              <w:rPr>
+                <w:lang w:val="pl-PL"/>
+              </w:rPr>
+              <w:t>TaniaKsiążka</w:t>
+            </w:r>
+            <w:proofErr w:type="spellEnd"/>
+            <w:r>
+              <w:rPr>
+                <w:lang w:val="pl-PL"/>
+              </w:rPr>
+              <w:t xml:space="preserve">, Świat Książki, </w:t>
+            </w:r>
+            <w:proofErr w:type="spellStart"/>
+            <w:r>
+              <w:rPr>
+                <w:lang w:val="pl-PL"/>
+              </w:rPr>
+              <w:t>Gandalf</w:t>
+            </w:r>
+            <w:proofErr w:type="spellEnd"/>
+            <w:r>
+              <w:rPr>
+                <w:lang w:val="pl-PL"/>
+              </w:rPr>
+              <w:t xml:space="preserve">, </w:t>
+            </w:r>
+            <w:proofErr w:type="spellStart"/>
             <w:r>
               <w:rPr>
                 <w:lang w:val="pl-PL"/>
               </w:rPr>
               <w:t>Matras</w:t>
             </w:r>
+            <w:proofErr w:type="spellEnd"/>
           </w:p>
         </w:tc>
       </w:tr>
@@ -1991,23 +2333,176 @@
             <w:pPr>
               <w:pStyle w:val="InfoBlue"/>
             </w:pPr>
-            <w:r>
-              <w:t xml:space="preserve">Definiowanie </w:t>
-            </w:r>
-            <w:r>
-              <w:t xml:space="preserve">wymagań dotyczących systemu. </w:t>
-            </w:r>
-            <w:r>
-              <w:t>Przekazanie szczegółowych informacji dotyczących sprzedawanych produktów oraz funkcjonowania firmy.</w:t>
-            </w:r>
-            <w:r>
-              <w:t xml:space="preserve"> </w:t>
-            </w:r>
-            <w:r>
-              <w:t>Przekazywanie informacji zwrotnej</w:t>
-            </w:r>
-            <w:r>
-              <w:t xml:space="preserve"> dotyczącej poszczególnych etapów projektowania systemu.</w:t>
+            <w:proofErr w:type="spellStart"/>
+            <w:r>
+              <w:t>Definiowanie</w:t>
+            </w:r>
+            <w:proofErr w:type="spellEnd"/>
+            <w:r>
+              <w:t xml:space="preserve"> </w:t>
+            </w:r>
+            <w:proofErr w:type="spellStart"/>
+            <w:r>
+              <w:t>wymagań</w:t>
+            </w:r>
+            <w:proofErr w:type="spellEnd"/>
+            <w:r>
+              <w:t xml:space="preserve"> </w:t>
+            </w:r>
+            <w:proofErr w:type="spellStart"/>
+            <w:r>
+              <w:t>dotyczących</w:t>
+            </w:r>
+            <w:proofErr w:type="spellEnd"/>
+            <w:r>
+              <w:t xml:space="preserve"> </w:t>
+            </w:r>
+            <w:proofErr w:type="spellStart"/>
+            <w:r>
+              <w:t>systemu</w:t>
+            </w:r>
+            <w:proofErr w:type="spellEnd"/>
+            <w:r>
+              <w:t xml:space="preserve">. </w:t>
+            </w:r>
+            <w:proofErr w:type="spellStart"/>
+            <w:r>
+              <w:t>Przekazanie</w:t>
+            </w:r>
+            <w:proofErr w:type="spellEnd"/>
+            <w:r>
+              <w:t xml:space="preserve"> </w:t>
+            </w:r>
+            <w:proofErr w:type="spellStart"/>
+            <w:r>
+              <w:t>szczegółowych</w:t>
+            </w:r>
+            <w:proofErr w:type="spellEnd"/>
+            <w:r>
+              <w:t xml:space="preserve"> </w:t>
+            </w:r>
+            <w:proofErr w:type="spellStart"/>
+            <w:r>
+              <w:t>informacji</w:t>
+            </w:r>
+            <w:proofErr w:type="spellEnd"/>
+            <w:r>
+              <w:t xml:space="preserve"> </w:t>
+            </w:r>
+            <w:proofErr w:type="spellStart"/>
+            <w:r>
+              <w:t>dotyczących</w:t>
+            </w:r>
+            <w:proofErr w:type="spellEnd"/>
+            <w:r>
+              <w:t xml:space="preserve"> </w:t>
+            </w:r>
+            <w:proofErr w:type="spellStart"/>
+            <w:r>
+              <w:t>sprzedawanych</w:t>
+            </w:r>
+            <w:proofErr w:type="spellEnd"/>
+            <w:r>
+              <w:t xml:space="preserve"> </w:t>
+            </w:r>
+            <w:proofErr w:type="spellStart"/>
+            <w:r>
+              <w:t>produktów</w:t>
+            </w:r>
+            <w:proofErr w:type="spellEnd"/>
+            <w:r>
+              <w:t xml:space="preserve"> </w:t>
+            </w:r>
+            <w:proofErr w:type="spellStart"/>
+            <w:r>
+              <w:t>oraz</w:t>
+            </w:r>
+            <w:proofErr w:type="spellEnd"/>
+            <w:r>
+              <w:t xml:space="preserve"> </w:t>
+            </w:r>
+            <w:proofErr w:type="spellStart"/>
+            <w:r>
+              <w:t>funkcjonowania</w:t>
+            </w:r>
+            <w:proofErr w:type="spellEnd"/>
+            <w:r>
+              <w:t xml:space="preserve"> </w:t>
+            </w:r>
+            <w:proofErr w:type="spellStart"/>
+            <w:r>
+              <w:t>firmy</w:t>
+            </w:r>
+            <w:proofErr w:type="spellEnd"/>
+            <w:r>
+              <w:t>.</w:t>
+            </w:r>
+            <w:r>
+              <w:t xml:space="preserve"> </w:t>
+            </w:r>
+            <w:proofErr w:type="spellStart"/>
+            <w:r>
+              <w:t>Przekazywanie</w:t>
+            </w:r>
+            <w:proofErr w:type="spellEnd"/>
+            <w:r>
+              <w:t xml:space="preserve"> </w:t>
+            </w:r>
+            <w:proofErr w:type="spellStart"/>
+            <w:r>
+              <w:t>informacji</w:t>
+            </w:r>
+            <w:proofErr w:type="spellEnd"/>
+            <w:r>
+              <w:t xml:space="preserve"> </w:t>
+            </w:r>
+            <w:proofErr w:type="spellStart"/>
+            <w:r>
+              <w:t>zwrotnej</w:t>
+            </w:r>
+            <w:proofErr w:type="spellEnd"/>
+            <w:r>
+              <w:t xml:space="preserve"> </w:t>
+            </w:r>
+            <w:proofErr w:type="spellStart"/>
+            <w:r>
+              <w:t>dotyczącej</w:t>
+            </w:r>
+            <w:proofErr w:type="spellEnd"/>
+            <w:r>
+              <w:t xml:space="preserve"> </w:t>
+            </w:r>
+            <w:proofErr w:type="spellStart"/>
+            <w:r>
+              <w:t>poszczególnych</w:t>
+            </w:r>
+            <w:proofErr w:type="spellEnd"/>
+            <w:r>
+              <w:t xml:space="preserve"> </w:t>
+            </w:r>
+            <w:proofErr w:type="spellStart"/>
+            <w:r>
+              <w:t>etapów</w:t>
+            </w:r>
+            <w:proofErr w:type="spellEnd"/>
+            <w:r>
+              <w:t xml:space="preserve"> </w:t>
+            </w:r>
+            <w:proofErr w:type="spellStart"/>
+            <w:r>
+              <w:t>projektowania</w:t>
+            </w:r>
+            <w:proofErr w:type="spellEnd"/>
+            <w:r>
+              <w:t xml:space="preserve"> </w:t>
+            </w:r>
+            <w:proofErr w:type="spellStart"/>
+            <w:r>
+              <w:t>systemu</w:t>
+            </w:r>
+            <w:proofErr w:type="spellEnd"/>
+            <w:r>
+              <w:t>.</w:t>
             </w:r>
           </w:p>
         </w:tc>
@@ -2065,45 +2560,231 @@
             <w:pPr>
               <w:pStyle w:val="InfoBlue"/>
             </w:pPr>
-            <w:r>
-              <w:t xml:space="preserve">Przeprowadzenie szczegółowej rozmowy </w:t>
-            </w:r>
-            <w:r>
-              <w:t xml:space="preserve">z właścicielem </w:t>
-            </w:r>
-            <w:r>
-              <w:t xml:space="preserve">dotyczącej oczekiwań i wymagań </w:t>
-            </w:r>
-            <w:r>
-              <w:t xml:space="preserve">systemu. </w:t>
-            </w:r>
-            <w:r>
-              <w:t>Tworzenie prototyp</w:t>
+            <w:proofErr w:type="spellStart"/>
+            <w:r>
+              <w:t>Przeprowadzenie</w:t>
+            </w:r>
+            <w:proofErr w:type="spellEnd"/>
+            <w:r>
+              <w:t xml:space="preserve"> </w:t>
+            </w:r>
+            <w:proofErr w:type="spellStart"/>
+            <w:r>
+              <w:t>szczegółowej</w:t>
+            </w:r>
+            <w:proofErr w:type="spellEnd"/>
+            <w:r>
+              <w:t xml:space="preserve"> </w:t>
+            </w:r>
+            <w:proofErr w:type="spellStart"/>
+            <w:r>
+              <w:t>rozmowy</w:t>
+            </w:r>
+            <w:proofErr w:type="spellEnd"/>
+            <w:r>
+              <w:t xml:space="preserve"> </w:t>
+            </w:r>
+            <w:r>
+              <w:t xml:space="preserve">z </w:t>
+            </w:r>
+            <w:proofErr w:type="spellStart"/>
+            <w:r>
+              <w:t>właścicielem</w:t>
+            </w:r>
+            <w:proofErr w:type="spellEnd"/>
+            <w:r>
+              <w:t xml:space="preserve"> </w:t>
+            </w:r>
+            <w:proofErr w:type="spellStart"/>
+            <w:r>
+              <w:t>dotyczącej</w:t>
+            </w:r>
+            <w:proofErr w:type="spellEnd"/>
+            <w:r>
+              <w:t xml:space="preserve"> </w:t>
+            </w:r>
+            <w:proofErr w:type="spellStart"/>
+            <w:r>
+              <w:t>oczekiwań</w:t>
+            </w:r>
+            <w:proofErr w:type="spellEnd"/>
+            <w:r>
+              <w:t xml:space="preserve"> </w:t>
+            </w:r>
+            <w:proofErr w:type="spellStart"/>
+            <w:r>
+              <w:t>i</w:t>
+            </w:r>
+            <w:proofErr w:type="spellEnd"/>
+            <w:r>
+              <w:t xml:space="preserve"> </w:t>
+            </w:r>
+            <w:proofErr w:type="spellStart"/>
+            <w:r>
+              <w:t>wymagań</w:t>
+            </w:r>
+            <w:proofErr w:type="spellEnd"/>
+            <w:r>
+              <w:t xml:space="preserve"> </w:t>
+            </w:r>
+            <w:proofErr w:type="spellStart"/>
+            <w:r>
+              <w:t>systemu</w:t>
+            </w:r>
+            <w:proofErr w:type="spellEnd"/>
+            <w:r>
+              <w:t xml:space="preserve">. </w:t>
+            </w:r>
+            <w:proofErr w:type="spellStart"/>
+            <w:r>
+              <w:t>Tworzenie</w:t>
+            </w:r>
+            <w:proofErr w:type="spellEnd"/>
+            <w:r>
+              <w:t xml:space="preserve"> </w:t>
+            </w:r>
+            <w:proofErr w:type="spellStart"/>
+            <w:r>
+              <w:t>prototyp</w:t>
             </w:r>
             <w:r>
               <w:t>u</w:t>
             </w:r>
-            <w:r>
-              <w:t xml:space="preserve"> </w:t>
-            </w:r>
-            <w:r>
-              <w:t xml:space="preserve">systemu. </w:t>
-            </w:r>
-            <w:r>
-              <w:t xml:space="preserve">Analizowanie informacji zwrotnej od klienta na temat prototype. Tworzenie </w:t>
-            </w:r>
-            <w:r>
-              <w:t xml:space="preserve">i wdrożenie </w:t>
+            <w:proofErr w:type="spellEnd"/>
+            <w:r>
+              <w:t xml:space="preserve"> </w:t>
+            </w:r>
+            <w:proofErr w:type="spellStart"/>
+            <w:r>
+              <w:t>systemu</w:t>
+            </w:r>
+            <w:proofErr w:type="spellEnd"/>
+            <w:r>
+              <w:t xml:space="preserve">. </w:t>
+            </w:r>
+            <w:proofErr w:type="spellStart"/>
+            <w:r>
+              <w:t>Analizowanie</w:t>
+            </w:r>
+            <w:proofErr w:type="spellEnd"/>
+            <w:r>
+              <w:t xml:space="preserve"> </w:t>
+            </w:r>
+            <w:proofErr w:type="spellStart"/>
+            <w:r>
+              <w:t>informacji</w:t>
+            </w:r>
+            <w:proofErr w:type="spellEnd"/>
+            <w:r>
+              <w:t xml:space="preserve"> </w:t>
+            </w:r>
+            <w:proofErr w:type="spellStart"/>
+            <w:r>
+              <w:t>zwrotnej</w:t>
+            </w:r>
+            <w:proofErr w:type="spellEnd"/>
+            <w:r>
+              <w:t xml:space="preserve"> </w:t>
+            </w:r>
+            <w:proofErr w:type="spellStart"/>
+            <w:r>
+              <w:t>od</w:t>
+            </w:r>
+            <w:proofErr w:type="spellEnd"/>
+            <w:r>
+              <w:t xml:space="preserve"> </w:t>
+            </w:r>
+            <w:proofErr w:type="spellStart"/>
+            <w:r>
+              <w:t>klienta</w:t>
+            </w:r>
+            <w:proofErr w:type="spellEnd"/>
+            <w:r>
+              <w:t xml:space="preserve"> </w:t>
+            </w:r>
+            <w:proofErr w:type="spellStart"/>
+            <w:r>
+              <w:t>na</w:t>
+            </w:r>
+            <w:proofErr w:type="spellEnd"/>
+            <w:r>
+              <w:t xml:space="preserve"> </w:t>
+            </w:r>
+            <w:proofErr w:type="spellStart"/>
+            <w:r>
+              <w:t>temat</w:t>
+            </w:r>
+            <w:proofErr w:type="spellEnd"/>
+            <w:r>
+              <w:t xml:space="preserve"> prototype. </w:t>
+            </w:r>
+            <w:proofErr w:type="spellStart"/>
+            <w:r>
+              <w:t>Tworzenie</w:t>
+            </w:r>
+            <w:proofErr w:type="spellEnd"/>
+            <w:r>
+              <w:t xml:space="preserve"> </w:t>
+            </w:r>
+            <w:proofErr w:type="spellStart"/>
+            <w:r>
+              <w:t>i</w:t>
+            </w:r>
+            <w:proofErr w:type="spellEnd"/>
+            <w:r>
+              <w:t xml:space="preserve"> </w:t>
+            </w:r>
+            <w:proofErr w:type="spellStart"/>
+            <w:r>
+              <w:t>wdrożenie</w:t>
+            </w:r>
+            <w:proofErr w:type="spellEnd"/>
+            <w:r>
+              <w:t xml:space="preserve"> </w:t>
             </w:r>
             <w:r>
               <w:t xml:space="preserve">system. </w:t>
             </w:r>
-            <w:r>
-              <w:t>Konserwacja system</w:t>
-            </w:r>
-            <w:r>
-              <w:t>u, ulepszanie jego funkcjonalności</w:t>
-            </w:r>
+            <w:proofErr w:type="spellStart"/>
+            <w:r>
+              <w:t>Konserwacja</w:t>
+            </w:r>
+            <w:proofErr w:type="spellEnd"/>
+            <w:r>
+              <w:t xml:space="preserve"> </w:t>
+            </w:r>
+            <w:proofErr w:type="spellStart"/>
+            <w:r>
+              <w:t>system</w:t>
+            </w:r>
+            <w:r>
+              <w:t>u</w:t>
+            </w:r>
+            <w:proofErr w:type="spellEnd"/>
+            <w:r>
+              <w:t xml:space="preserve">, </w:t>
+            </w:r>
+            <w:proofErr w:type="spellStart"/>
+            <w:r>
+              <w:t>ulepszanie</w:t>
+            </w:r>
+            <w:proofErr w:type="spellEnd"/>
+            <w:r>
+              <w:t xml:space="preserve"> </w:t>
+            </w:r>
+            <w:proofErr w:type="spellStart"/>
+            <w:r>
+              <w:t>jego</w:t>
+            </w:r>
+            <w:proofErr w:type="spellEnd"/>
+            <w:r>
+              <w:t xml:space="preserve"> </w:t>
+            </w:r>
+            <w:proofErr w:type="spellStart"/>
+            <w:r>
+              <w:t>funkcjonalności</w:t>
+            </w:r>
+            <w:proofErr w:type="spellEnd"/>
             <w:r>
               <w:t>.</w:t>
             </w:r>
@@ -2163,11 +2844,40 @@
             <w:pPr>
               <w:pStyle w:val="InfoBlue"/>
             </w:pPr>
-            <w:r>
-              <w:t xml:space="preserve">Przekazanie pieniędzy potrzebnych </w:t>
-            </w:r>
-            <w:r>
-              <w:t>do stworzenia system.</w:t>
+            <w:proofErr w:type="spellStart"/>
+            <w:r>
+              <w:t>Przekazanie</w:t>
+            </w:r>
+            <w:proofErr w:type="spellEnd"/>
+            <w:r>
+              <w:t xml:space="preserve"> </w:t>
+            </w:r>
+            <w:proofErr w:type="spellStart"/>
+            <w:r>
+              <w:t>pieniędzy</w:t>
+            </w:r>
+            <w:proofErr w:type="spellEnd"/>
+            <w:r>
+              <w:t xml:space="preserve"> </w:t>
+            </w:r>
+            <w:proofErr w:type="spellStart"/>
+            <w:r>
+              <w:t>potrzebnych</w:t>
+            </w:r>
+            <w:proofErr w:type="spellEnd"/>
+            <w:r>
+              <w:t xml:space="preserve"> </w:t>
+            </w:r>
+            <w:r>
+              <w:t xml:space="preserve">do </w:t>
+            </w:r>
+            <w:proofErr w:type="spellStart"/>
+            <w:r>
+              <w:t>stworzenia</w:t>
+            </w:r>
+            <w:proofErr w:type="spellEnd"/>
+            <w:r>
+              <w:t xml:space="preserve"> system.</w:t>
             </w:r>
           </w:p>
         </w:tc>
@@ -2339,11 +3049,53 @@
             <w:pPr>
               <w:pStyle w:val="InfoBlue"/>
             </w:pPr>
-            <w:r>
-              <w:t>Przeglądanie oferty księgarni</w:t>
-            </w:r>
-            <w:r>
-              <w:t>, możliwość założenia konta.</w:t>
+            <w:proofErr w:type="spellStart"/>
+            <w:r>
+              <w:t>Przeglądanie</w:t>
+            </w:r>
+            <w:proofErr w:type="spellEnd"/>
+            <w:r>
+              <w:t xml:space="preserve"> </w:t>
+            </w:r>
+            <w:proofErr w:type="spellStart"/>
+            <w:r>
+              <w:t>oferty</w:t>
+            </w:r>
+            <w:proofErr w:type="spellEnd"/>
+            <w:r>
+              <w:t xml:space="preserve"> </w:t>
+            </w:r>
+            <w:proofErr w:type="spellStart"/>
+            <w:r>
+              <w:t>księgarni</w:t>
+            </w:r>
+            <w:proofErr w:type="spellEnd"/>
+            <w:r>
+              <w:t xml:space="preserve">, </w:t>
+            </w:r>
+            <w:proofErr w:type="spellStart"/>
+            <w:r>
+              <w:t>możliwość</w:t>
+            </w:r>
+            <w:proofErr w:type="spellEnd"/>
+            <w:r>
+              <w:t xml:space="preserve"> </w:t>
+            </w:r>
+            <w:proofErr w:type="spellStart"/>
+            <w:r>
+              <w:t>założenia</w:t>
+            </w:r>
+            <w:proofErr w:type="spellEnd"/>
+            <w:r>
+              <w:t xml:space="preserve"> </w:t>
+            </w:r>
+            <w:proofErr w:type="spellStart"/>
+            <w:r>
+              <w:t>konta</w:t>
+            </w:r>
+            <w:proofErr w:type="spellEnd"/>
+            <w:r>
+              <w:t>.</w:t>
             </w:r>
           </w:p>
         </w:tc>
@@ -2395,26 +3147,219 @@
             <w:pPr>
               <w:pStyle w:val="InfoBlue"/>
             </w:pPr>
-            <w:r>
-              <w:t>Przeglądanie oferty księgarni,</w:t>
-            </w:r>
-            <w:r>
-              <w:t xml:space="preserve">dodawanie </w:t>
-            </w:r>
-            <w:r>
-              <w:t>pozycji do koszyka,</w:t>
-            </w:r>
-            <w:r>
-              <w:t xml:space="preserve"> </w:t>
-            </w:r>
-            <w:r>
-              <w:t>składanie zamówień I reklamacji, dodawanie różnych pozycji do ulubionych</w:t>
-            </w:r>
-            <w:r>
-              <w:t>, dostęp do e-bankowości i</w:t>
-            </w:r>
-            <w:r>
-              <w:t xml:space="preserve"> płatności online. Możliwość korzystania z programu lojalnościowego.</w:t>
+            <w:proofErr w:type="spellStart"/>
+            <w:r>
+              <w:t>Przeglądanie</w:t>
+            </w:r>
+            <w:proofErr w:type="spellEnd"/>
+            <w:r>
+              <w:t xml:space="preserve"> </w:t>
+            </w:r>
+            <w:proofErr w:type="spellStart"/>
+            <w:r>
+              <w:t>oferty</w:t>
+            </w:r>
+            <w:proofErr w:type="spellEnd"/>
+            <w:r>
+              <w:t xml:space="preserve"> </w:t>
+            </w:r>
+            <w:proofErr w:type="spellStart"/>
+            <w:r>
+              <w:t>księgarni,</w:t>
+            </w:r>
+            <w:r>
+              <w:t>dodawanie</w:t>
+            </w:r>
+            <w:proofErr w:type="spellEnd"/>
+            <w:r>
+              <w:t xml:space="preserve"> </w:t>
+            </w:r>
+            <w:proofErr w:type="spellStart"/>
+            <w:r>
+              <w:t>pozycji</w:t>
+            </w:r>
+            <w:proofErr w:type="spellEnd"/>
+            <w:r>
+              <w:t xml:space="preserve"> do </w:t>
+            </w:r>
+            <w:proofErr w:type="spellStart"/>
+            <w:r>
+              <w:t>koszyka</w:t>
+            </w:r>
+            <w:proofErr w:type="spellEnd"/>
+            <w:r>
+              <w:t>,</w:t>
+            </w:r>
+            <w:r>
+              <w:t xml:space="preserve"> </w:t>
+            </w:r>
+            <w:proofErr w:type="spellStart"/>
+            <w:r>
+              <w:t>składanie</w:t>
+            </w:r>
+            <w:proofErr w:type="spellEnd"/>
+            <w:r>
+              <w:t xml:space="preserve"> </w:t>
+            </w:r>
+            <w:proofErr w:type="spellStart"/>
+            <w:r>
+              <w:t>zamówień</w:t>
+            </w:r>
+            <w:proofErr w:type="spellEnd"/>
+            <w:r>
+              <w:t xml:space="preserve"> I </w:t>
+            </w:r>
+            <w:proofErr w:type="spellStart"/>
+            <w:r>
+              <w:t>reklamacji</w:t>
+            </w:r>
+            <w:proofErr w:type="spellEnd"/>
+            <w:r>
+              <w:t xml:space="preserve">, </w:t>
+            </w:r>
+            <w:proofErr w:type="spellStart"/>
+            <w:r>
+              <w:t>dodawanie</w:t>
+            </w:r>
+            <w:proofErr w:type="spellEnd"/>
+            <w:r>
+              <w:t xml:space="preserve"> </w:t>
+            </w:r>
+            <w:proofErr w:type="spellStart"/>
+            <w:r>
+              <w:t>różnych</w:t>
+            </w:r>
+            <w:proofErr w:type="spellEnd"/>
+            <w:r>
+              <w:t xml:space="preserve"> </w:t>
+            </w:r>
+            <w:proofErr w:type="spellStart"/>
+            <w:r>
+              <w:t>pozycji</w:t>
+            </w:r>
+            <w:proofErr w:type="spellEnd"/>
+            <w:r>
+              <w:t xml:space="preserve"> do </w:t>
+            </w:r>
+            <w:proofErr w:type="spellStart"/>
+            <w:r>
+              <w:t>ulubionych</w:t>
+            </w:r>
+            <w:proofErr w:type="spellEnd"/>
+            <w:r>
+              <w:t xml:space="preserve">, </w:t>
+            </w:r>
+            <w:proofErr w:type="spellStart"/>
+            <w:r>
+              <w:t>dostęp</w:t>
+            </w:r>
+            <w:proofErr w:type="spellEnd"/>
+            <w:r>
+              <w:t xml:space="preserve"> do e-</w:t>
+            </w:r>
+            <w:proofErr w:type="spellStart"/>
+            <w:r>
+              <w:t>bankowości</w:t>
+            </w:r>
+            <w:proofErr w:type="spellEnd"/>
+            <w:r>
+              <w:t xml:space="preserve"> </w:t>
+            </w:r>
+            <w:proofErr w:type="spellStart"/>
+            <w:r>
+              <w:t>i</w:t>
+            </w:r>
+            <w:proofErr w:type="spellEnd"/>
+            <w:r>
+              <w:t xml:space="preserve"> </w:t>
+            </w:r>
+            <w:proofErr w:type="spellStart"/>
+            <w:r>
+              <w:t>płatności</w:t>
+            </w:r>
+            <w:proofErr w:type="spellEnd"/>
+            <w:r>
+              <w:t xml:space="preserve"> online. </w:t>
+            </w:r>
+            <w:proofErr w:type="spellStart"/>
+            <w:r>
+              <w:t>Możliwość</w:t>
+            </w:r>
+            <w:proofErr w:type="spellEnd"/>
+            <w:r>
+              <w:t xml:space="preserve"> </w:t>
+            </w:r>
+            <w:proofErr w:type="spellStart"/>
+            <w:r>
+              <w:t>korzystania</w:t>
+            </w:r>
+            <w:proofErr w:type="spellEnd"/>
+            <w:r>
+              <w:t xml:space="preserve"> z </w:t>
+            </w:r>
+            <w:proofErr w:type="spellStart"/>
+            <w:r>
+              <w:t>programu</w:t>
+            </w:r>
+            <w:proofErr w:type="spellEnd"/>
+            <w:r>
+              <w:t xml:space="preserve"> </w:t>
+            </w:r>
+            <w:proofErr w:type="spellStart"/>
+            <w:r>
+              <w:t>lojalnościowego</w:t>
+            </w:r>
+            <w:proofErr w:type="spellEnd"/>
+            <w:r>
+              <w:t xml:space="preserve"> </w:t>
+            </w:r>
+            <w:proofErr w:type="spellStart"/>
+            <w:r>
+              <w:t>i</w:t>
+            </w:r>
+            <w:proofErr w:type="spellEnd"/>
+            <w:r>
+              <w:t xml:space="preserve"> e-</w:t>
+            </w:r>
+            <w:proofErr w:type="spellStart"/>
+            <w:r>
+              <w:t>poczty</w:t>
+            </w:r>
+            <w:proofErr w:type="spellEnd"/>
+            <w:r>
+              <w:t xml:space="preserve"> w </w:t>
+            </w:r>
+            <w:proofErr w:type="spellStart"/>
+            <w:r>
+              <w:t>celu</w:t>
+            </w:r>
+            <w:proofErr w:type="spellEnd"/>
+            <w:r>
+              <w:t xml:space="preserve"> </w:t>
+            </w:r>
+            <w:proofErr w:type="spellStart"/>
+            <w:r>
+              <w:t>kontaktu</w:t>
+            </w:r>
+            <w:proofErr w:type="spellEnd"/>
+            <w:r>
+              <w:t xml:space="preserve"> z </w:t>
+            </w:r>
+            <w:proofErr w:type="spellStart"/>
+            <w:r>
+              <w:t>pracownikami</w:t>
+            </w:r>
+            <w:proofErr w:type="spellEnd"/>
+            <w:r>
+              <w:t xml:space="preserve"> </w:t>
+            </w:r>
+            <w:proofErr w:type="spellStart"/>
+            <w:r>
+              <w:t>księgarni</w:t>
+            </w:r>
+            <w:proofErr w:type="spellEnd"/>
+            <w:r>
+              <w:t>.</w:t>
             </w:r>
           </w:p>
         </w:tc>
@@ -2466,11 +3411,51 @@
             <w:pPr>
               <w:pStyle w:val="InfoBlue"/>
             </w:pPr>
-            <w:r>
-              <w:t xml:space="preserve">Przeglądanie oferty księgarni, </w:t>
-            </w:r>
-            <w:r>
-              <w:t>kontrolowanie stanu księgarni.</w:t>
+            <w:proofErr w:type="spellStart"/>
+            <w:r>
+              <w:t>Przeglądanie</w:t>
+            </w:r>
+            <w:proofErr w:type="spellEnd"/>
+            <w:r>
+              <w:t xml:space="preserve"> </w:t>
+            </w:r>
+            <w:proofErr w:type="spellStart"/>
+            <w:r>
+              <w:t>oferty</w:t>
+            </w:r>
+            <w:proofErr w:type="spellEnd"/>
+            <w:r>
+              <w:t xml:space="preserve"> </w:t>
+            </w:r>
+            <w:proofErr w:type="spellStart"/>
+            <w:r>
+              <w:t>księgarn</w:t>
+            </w:r>
+            <w:r>
+              <w:t>i</w:t>
+            </w:r>
+            <w:proofErr w:type="spellEnd"/>
+            <w:r>
+              <w:t>.</w:t>
+            </w:r>
+            <w:r>
+              <w:t xml:space="preserve"> </w:t>
+            </w:r>
+            <w:proofErr w:type="spellStart"/>
+            <w:r>
+              <w:t>Dostęp</w:t>
+            </w:r>
+            <w:proofErr w:type="spellEnd"/>
+            <w:r>
+              <w:t xml:space="preserve"> do e-</w:t>
+            </w:r>
+            <w:proofErr w:type="spellStart"/>
+            <w:r>
+              <w:t>poczty</w:t>
+            </w:r>
+            <w:proofErr w:type="spellEnd"/>
+            <w:r>
+              <w:t>.</w:t>
             </w:r>
           </w:p>
         </w:tc>
@@ -2522,19 +3507,111 @@
             <w:pPr>
               <w:pStyle w:val="InfoBlue"/>
             </w:pPr>
-            <w:r>
-              <w:t>Wprowadzanie nowych funkcjonalności, przeglądanie oferty firmy</w:t>
-            </w:r>
-            <w:r>
-              <w:t xml:space="preserve">, tworzenie katalogu </w:t>
+            <w:proofErr w:type="spellStart"/>
+            <w:r>
+              <w:t>Wprowadzanie</w:t>
+            </w:r>
+            <w:proofErr w:type="spellEnd"/>
+            <w:r>
+              <w:t xml:space="preserve"> </w:t>
+            </w:r>
+            <w:proofErr w:type="spellStart"/>
+            <w:r>
+              <w:t>nowych</w:t>
+            </w:r>
+            <w:proofErr w:type="spellEnd"/>
+            <w:r>
+              <w:t xml:space="preserve"> </w:t>
+            </w:r>
+            <w:proofErr w:type="spellStart"/>
+            <w:r>
+              <w:t>funkcjonalności</w:t>
+            </w:r>
+            <w:proofErr w:type="spellEnd"/>
+            <w:r>
+              <w:t xml:space="preserve">, </w:t>
+            </w:r>
+            <w:proofErr w:type="spellStart"/>
+            <w:r>
+              <w:t>przeglądanie</w:t>
+            </w:r>
+            <w:proofErr w:type="spellEnd"/>
+            <w:r>
+              <w:t xml:space="preserve"> </w:t>
+            </w:r>
+            <w:proofErr w:type="spellStart"/>
+            <w:r>
+              <w:t>oferty</w:t>
+            </w:r>
+            <w:proofErr w:type="spellEnd"/>
+            <w:r>
+              <w:t xml:space="preserve"> </w:t>
+            </w:r>
+            <w:proofErr w:type="spellStart"/>
+            <w:r>
+              <w:t>firmy</w:t>
+            </w:r>
+            <w:proofErr w:type="spellEnd"/>
+            <w:r>
+              <w:t xml:space="preserve">, </w:t>
+            </w:r>
+            <w:proofErr w:type="spellStart"/>
+            <w:r>
+              <w:t>tworzenie</w:t>
+            </w:r>
+            <w:proofErr w:type="spellEnd"/>
+            <w:r>
+              <w:t xml:space="preserve"> </w:t>
+            </w:r>
+            <w:proofErr w:type="spellStart"/>
+            <w:r>
+              <w:t>katalogu</w:t>
+            </w:r>
+            <w:proofErr w:type="spellEnd"/>
+            <w:r>
+              <w:t xml:space="preserve"> </w:t>
             </w:r>
             <w:r>
               <w:lastRenderedPageBreak/>
-              <w:t>I zarządzanie systemem</w:t>
-            </w:r>
-            <w:r>
-              <w:t>. Edytowanie danych o kliencie</w:t>
-            </w:r>
+              <w:t xml:space="preserve">I </w:t>
+            </w:r>
+            <w:proofErr w:type="spellStart"/>
+            <w:r>
+              <w:t>zarządzanie</w:t>
+            </w:r>
+            <w:proofErr w:type="spellEnd"/>
+            <w:r>
+              <w:t xml:space="preserve"> </w:t>
+            </w:r>
+            <w:proofErr w:type="spellStart"/>
+            <w:r>
+              <w:t>systemem</w:t>
+            </w:r>
+            <w:proofErr w:type="spellEnd"/>
+            <w:r>
+              <w:t xml:space="preserve">. </w:t>
+            </w:r>
+            <w:proofErr w:type="spellStart"/>
+            <w:r>
+              <w:t>Edytowanie</w:t>
+            </w:r>
+            <w:proofErr w:type="spellEnd"/>
+            <w:r>
+              <w:t xml:space="preserve"> </w:t>
+            </w:r>
+            <w:proofErr w:type="spellStart"/>
+            <w:r>
+              <w:t>danych</w:t>
+            </w:r>
+            <w:proofErr w:type="spellEnd"/>
+            <w:r>
+              <w:t xml:space="preserve"> o </w:t>
+            </w:r>
+            <w:proofErr w:type="spellStart"/>
+            <w:r>
+              <w:t>kliencie</w:t>
+            </w:r>
+            <w:proofErr w:type="spellEnd"/>
             <w:r>
               <w:t>.</w:t>
             </w:r>
@@ -2589,14 +3666,104 @@
             <w:pPr>
               <w:pStyle w:val="InfoBlue"/>
             </w:pPr>
-            <w:r>
-              <w:t>Przeglądanie oferty firmy</w:t>
-            </w:r>
+            <w:proofErr w:type="spellStart"/>
+            <w:r>
+              <w:t>Przeglądanie</w:t>
+            </w:r>
+            <w:proofErr w:type="spellEnd"/>
+            <w:r>
+              <w:t xml:space="preserve"> </w:t>
+            </w:r>
+            <w:proofErr w:type="spellStart"/>
+            <w:r>
+              <w:t>oferty</w:t>
+            </w:r>
+            <w:proofErr w:type="spellEnd"/>
+            <w:r>
+              <w:t xml:space="preserve"> </w:t>
+            </w:r>
+            <w:proofErr w:type="spellStart"/>
+            <w:r>
+              <w:t>firmy</w:t>
+            </w:r>
+            <w:proofErr w:type="spellEnd"/>
             <w:r>
               <w:t xml:space="preserve">, </w:t>
             </w:r>
-            <w:r>
-              <w:t>realizowanie zamówień I reklamacji.</w:t>
+            <w:proofErr w:type="spellStart"/>
+            <w:r>
+              <w:t>realizowanie</w:t>
+            </w:r>
+            <w:proofErr w:type="spellEnd"/>
+            <w:r>
+              <w:t xml:space="preserve"> </w:t>
+            </w:r>
+            <w:proofErr w:type="spellStart"/>
+            <w:r>
+              <w:t>zamówień</w:t>
+            </w:r>
+            <w:proofErr w:type="spellEnd"/>
+            <w:r>
+              <w:t xml:space="preserve"> I </w:t>
+            </w:r>
+            <w:proofErr w:type="spellStart"/>
+            <w:r>
+              <w:t>reklamacji</w:t>
+            </w:r>
+            <w:proofErr w:type="spellEnd"/>
+            <w:r>
+              <w:t>.</w:t>
+            </w:r>
+            <w:r>
+              <w:t xml:space="preserve"> </w:t>
+            </w:r>
+            <w:proofErr w:type="spellStart"/>
+            <w:r>
+              <w:t>Dostęp</w:t>
+            </w:r>
+            <w:proofErr w:type="spellEnd"/>
+            <w:r>
+              <w:t xml:space="preserve"> do e-</w:t>
+            </w:r>
+            <w:proofErr w:type="spellStart"/>
+            <w:r>
+              <w:t>poczty</w:t>
+            </w:r>
+            <w:proofErr w:type="spellEnd"/>
+            <w:r>
+              <w:t xml:space="preserve"> w </w:t>
+            </w:r>
+            <w:proofErr w:type="spellStart"/>
+            <w:r>
+              <w:t>celu</w:t>
+            </w:r>
+            <w:proofErr w:type="spellEnd"/>
+            <w:r>
+              <w:t xml:space="preserve"> </w:t>
+            </w:r>
+            <w:proofErr w:type="spellStart"/>
+            <w:r>
+              <w:t>kontaktowania</w:t>
+            </w:r>
+            <w:proofErr w:type="spellEnd"/>
+            <w:r>
+              <w:t xml:space="preserve"> </w:t>
+            </w:r>
+            <w:proofErr w:type="spellStart"/>
+            <w:r>
+              <w:t>się</w:t>
+            </w:r>
+            <w:proofErr w:type="spellEnd"/>
+            <w:r>
+              <w:t xml:space="preserve"> z </w:t>
+            </w:r>
+            <w:proofErr w:type="spellStart"/>
+            <w:r>
+              <w:t>klientami</w:t>
+            </w:r>
+            <w:proofErr w:type="spellEnd"/>
+            <w:r>
+              <w:t>.</w:t>
             </w:r>
           </w:p>
         </w:tc>
@@ -3376,7 +4543,8 @@
               <w:rPr>
                 <w:lang w:val="pl-PL"/>
               </w:rPr>
-              <w:t>Dodawanie pozycji do ulubionych</w:t>
+              <w:lastRenderedPageBreak/>
+              <w:t>E-poczta</w:t>
             </w:r>
           </w:p>
         </w:tc>
@@ -3396,7 +4564,7 @@
               <w:rPr>
                 <w:lang w:val="pl-PL"/>
               </w:rPr>
-              <w:t>Średni</w:t>
+              <w:t>Wysoki</w:t>
             </w:r>
           </w:p>
         </w:tc>
@@ -3416,7 +4584,7 @@
               <w:rPr>
                 <w:lang w:val="pl-PL"/>
               </w:rPr>
-              <w:t>Umożliwienie zapisania produktu w ulubionych</w:t>
+              <w:t>Sposób kontaktu pomiędzy klientem, a pracownikami.</w:t>
             </w:r>
           </w:p>
         </w:tc>
@@ -3436,7 +4604,7 @@
               <w:rPr>
                 <w:lang w:val="pl-PL"/>
               </w:rPr>
-              <w:t>2</w:t>
+              <w:t>1</w:t>
             </w:r>
           </w:p>
         </w:tc>
@@ -3458,7 +4626,88 @@
               <w:rPr>
                 <w:lang w:val="pl-PL"/>
               </w:rPr>
-              <w:lastRenderedPageBreak/>
+              <w:t>Dodawanie pozycji do ulubionych</w:t>
+            </w:r>
+          </w:p>
+        </w:tc>
+        <w:tc>
+          <w:tcPr>
+            <w:tcW w:w="1275" w:type="dxa"/>
+          </w:tcPr>
+          <w:p>
+            <w:pPr>
+              <w:pStyle w:val="Tekstpodstawowy"/>
+              <w:ind w:left="0"/>
+              <w:rPr>
+                <w:lang w:val="pl-PL"/>
+              </w:rPr>
+            </w:pPr>
+            <w:r>
+              <w:rPr>
+                <w:lang w:val="pl-PL"/>
+              </w:rPr>
+              <w:t>Średni</w:t>
+            </w:r>
+          </w:p>
+        </w:tc>
+        <w:tc>
+          <w:tcPr>
+            <w:tcW w:w="1611" w:type="dxa"/>
+          </w:tcPr>
+          <w:p>
+            <w:pPr>
+              <w:pStyle w:val="Tekstpodstawowy"/>
+              <w:ind w:left="0"/>
+              <w:rPr>
+                <w:lang w:val="pl-PL"/>
+              </w:rPr>
+            </w:pPr>
+            <w:r>
+              <w:rPr>
+                <w:lang w:val="pl-PL"/>
+              </w:rPr>
+              <w:t>Umożliwienie zapisania produktu w ulubionych</w:t>
+            </w:r>
+          </w:p>
+        </w:tc>
+        <w:tc>
+          <w:tcPr>
+            <w:tcW w:w="2430" w:type="dxa"/>
+          </w:tcPr>
+          <w:p>
+            <w:pPr>
+              <w:pStyle w:val="Tekstpodstawowy"/>
+              <w:ind w:left="0"/>
+              <w:rPr>
+                <w:lang w:val="pl-PL"/>
+              </w:rPr>
+            </w:pPr>
+            <w:r>
+              <w:rPr>
+                <w:lang w:val="pl-PL"/>
+              </w:rPr>
+              <w:t>2</w:t>
+            </w:r>
+          </w:p>
+        </w:tc>
+      </w:tr>
+      <w:tr>
+        <w:tc>
+          <w:tcPr>
+            <w:tcW w:w="2802" w:type="dxa"/>
+          </w:tcPr>
+          <w:p>
+            <w:pPr>
+              <w:pStyle w:val="Tekstpodstawowy"/>
+              <w:ind w:left="0"/>
+              <w:rPr>
+                <w:lang w:val="pl-PL"/>
+              </w:rPr>
+            </w:pPr>
+            <w:r>
+              <w:rPr>
+                <w:lang w:val="pl-PL"/>
+              </w:rPr>
               <w:t>Rejestracja</w:t>
             </w:r>
           </w:p>
@@ -4274,7 +5523,21 @@
         <w:rPr>
           <w:lang w:val="pl-PL"/>
         </w:rPr>
-        <w:t xml:space="preserve"> czy bd jakieś przerwy techniczne, jakie przeglądarki obsługują.</w:t>
+        <w:t xml:space="preserve"> czy </w:t>
+      </w:r>
+      <w:proofErr w:type="spellStart"/>
+      <w:r>
+        <w:rPr>
+          <w:lang w:val="pl-PL"/>
+        </w:rPr>
+        <w:t>bd</w:t>
+      </w:r>
+      <w:proofErr w:type="spellEnd"/>
+      <w:r>
+        <w:rPr>
+          <w:lang w:val="pl-PL"/>
+        </w:rPr>
+        <w:t xml:space="preserve"> jakieś przerwy techniczne, jakie przeglądarki obsługują.</w:t>
       </w:r>
     </w:p>
     <w:p>
@@ -4303,6 +5566,35 @@
       </w:r>
       <w:r>
         <w:t>.]</w:t>
+      </w:r>
+    </w:p>
+    <w:p>
+      <w:pPr>
+        <w:pStyle w:val="Tekstpodstawowy"/>
+      </w:pPr>
+      <w:proofErr w:type="spellStart"/>
+      <w:r>
+        <w:t>Oddanie</w:t>
+      </w:r>
+      <w:proofErr w:type="spellEnd"/>
+      <w:r>
+        <w:t xml:space="preserve">: Transit TO, aby </w:t>
+      </w:r>
+      <w:proofErr w:type="spellStart"/>
+      <w:r>
+        <w:t>powstały</w:t>
+      </w:r>
+      <w:proofErr w:type="spellEnd"/>
+      <w:r>
+        <w:t xml:space="preserve"> </w:t>
+      </w:r>
+      <w:proofErr w:type="spellStart"/>
+      <w:r>
+        <w:t>klasy</w:t>
+      </w:r>
+      <w:proofErr w:type="spellEnd"/>
+      <w:r>
+        <w:t>.</w:t>
       </w:r>
     </w:p>
     <w:p/>
@@ -4470,7 +5762,25 @@
       </w:pPr>
       <w:r>
         <w:lastRenderedPageBreak/>
-        <w:t>Model domenowy</w:t>
+        <w:t xml:space="preserve">Model </w:t>
+      </w:r>
+      <w:proofErr w:type="spellStart"/>
+      <w:r>
+        <w:t>domenowy</w:t>
+      </w:r>
+      <w:proofErr w:type="spellEnd"/>
+    </w:p>
+    <w:p>
+      <w:r>
+        <w:t xml:space="preserve">Diagram </w:t>
+      </w:r>
+      <w:proofErr w:type="spellStart"/>
+      <w:r>
+        <w:t>klas</w:t>
+      </w:r>
+      <w:proofErr w:type="spellEnd"/>
+      <w:r>
+        <w:t>.</w:t>
       </w:r>
     </w:p>
     <w:p/>
@@ -4488,14 +5798,29 @@
         <w:t>.]</w:t>
       </w:r>
     </w:p>
+    <w:p>
+      <w:pPr>
+        <w:pStyle w:val="Tekstpodstawowy"/>
+      </w:pPr>
+    </w:p>
     <w:p/>
     <w:p>
       <w:pPr>
         <w:pStyle w:val="Tytu"/>
       </w:pPr>
-      <w:r>
-        <w:t>Reguły biznesowe</w:t>
-      </w:r>
+      <w:proofErr w:type="spellStart"/>
+      <w:r>
+        <w:t>Reguły</w:t>
+      </w:r>
+      <w:proofErr w:type="spellEnd"/>
+      <w:r>
+        <w:t xml:space="preserve"> </w:t>
+      </w:r>
+      <w:proofErr w:type="spellStart"/>
+      <w:r>
+        <w:t>biznesowe</w:t>
+      </w:r>
+      <w:proofErr w:type="spellEnd"/>
     </w:p>
     <w:p>
       <w:pPr>
@@ -4514,6 +5839,51 @@
       </w:r>
       <w:r>
         <w:t>.]</w:t>
+      </w:r>
+    </w:p>
+    <w:p>
+      <w:pPr>
+        <w:pStyle w:val="Tekstpodstawowy"/>
+      </w:pPr>
+      <w:proofErr w:type="spellStart"/>
+      <w:r>
+        <w:t>Może</w:t>
+      </w:r>
+      <w:proofErr w:type="spellEnd"/>
+      <w:r>
+        <w:t xml:space="preserve"> </w:t>
+      </w:r>
+      <w:proofErr w:type="spellStart"/>
+      <w:r>
+        <w:t>być</w:t>
+      </w:r>
+      <w:proofErr w:type="spellEnd"/>
+      <w:r>
+        <w:t xml:space="preserve"> w </w:t>
+      </w:r>
+      <w:proofErr w:type="spellStart"/>
+      <w:r>
+        <w:t>Wordzie</w:t>
+      </w:r>
+      <w:proofErr w:type="spellEnd"/>
+      <w:r>
+        <w:t xml:space="preserve"> </w:t>
+      </w:r>
+      <w:proofErr w:type="spellStart"/>
+      <w:r>
+        <w:t>lub</w:t>
+      </w:r>
+      <w:proofErr w:type="spellEnd"/>
+      <w:r>
+        <w:t xml:space="preserve"> w </w:t>
+      </w:r>
+      <w:proofErr w:type="spellStart"/>
+      <w:r>
+        <w:t>VisualParadigm</w:t>
+      </w:r>
+      <w:proofErr w:type="spellEnd"/>
+      <w:r>
+        <w:t>.</w:t>
       </w:r>
     </w:p>
     <w:p>
@@ -4756,12 +6126,28 @@
           <w:tcW w:w="6379" w:type="dxa"/>
         </w:tcPr>
         <w:p>
+          <w:proofErr w:type="spellStart"/>
           <w:r>
             <w:rPr>
               <w:b/>
             </w:rPr>
-            <w:t>Między wierszami</w:t>
+            <w:t>Między</w:t>
           </w:r>
+          <w:proofErr w:type="spellEnd"/>
+          <w:r>
+            <w:rPr>
+              <w:b/>
+            </w:rPr>
+            <w:t xml:space="preserve"> </w:t>
+          </w:r>
+          <w:proofErr w:type="spellStart"/>
+          <w:r>
+            <w:rPr>
+              <w:b/>
+            </w:rPr>
+            <w:t>wierszami</w:t>
+          </w:r>
+          <w:proofErr w:type="spellEnd"/>
         </w:p>
       </w:tc>
       <w:tc>
@@ -4788,8 +6174,13 @@
           <w:tcW w:w="6379" w:type="dxa"/>
         </w:tcPr>
         <w:p>
+          <w:proofErr w:type="spellStart"/>
           <w:r>
-            <w:t>Etap I</w:t>
+            <w:t>Etap</w:t>
+          </w:r>
+          <w:proofErr w:type="spellEnd"/>
+          <w:r>
+            <w:t xml:space="preserve"> I</w:t>
           </w:r>
         </w:p>
       </w:tc>

</xml_diff>